<commit_message>
Feride commited one line
</commit_message>
<xml_diff>
--- a/session1.docx
+++ b/session1.docx
@@ -1,232 +1,109 @@
 
 <file path=word/document.xml><?xml version="1.0" encoding="utf-8"?>
-<w:document xmlns:wpc="http://schemas.microsoft.com/office/word/2010/wordprocessingCanvas" xmlns:mo="http://schemas.microsoft.com/office/mac/office/2008/main" xmlns:mc="http://schemas.openxmlformats.org/markup-compatibility/2006" xmlns:mv="urn:schemas-microsoft-com:mac:vml" xmlns:o="urn:schemas-microsoft-com:office:office" xmlns:r="http://schemas.openxmlformats.org/officeDocument/2006/relationships" xmlns:m="http://schemas.openxmlformats.org/officeDocument/2006/math" xmlns:v="urn:schemas-microsoft-com:vml" xmlns:wp14="http://schemas.microsoft.com/office/word/2010/wordprocessingDrawing" xmlns:wp="http://schemas.openxmlformats.org/drawingml/2006/wordprocessingDrawing" xmlns:w10="urn:schemas-microsoft-com:office:word" xmlns:w="http://schemas.openxmlformats.org/wordprocessingml/2006/main" xmlns:w14="http://schemas.microsoft.com/office/word/2010/wordml" xmlns:wpg="http://schemas.microsoft.com/office/word/2010/wordprocessingGroup" xmlns:wpi="http://schemas.microsoft.com/office/word/2010/wordprocessingInk" xmlns:wne="http://schemas.microsoft.com/office/word/2006/wordml" xmlns:wps="http://schemas.microsoft.com/office/word/2010/wordprocessingShape" mc:Ignorable="w14 wp14">
+<w:document xmlns:ve="http://schemas.openxmlformats.org/markup-compatibility/2006" xmlns:o="urn:schemas-microsoft-com:office:office" xmlns:r="http://schemas.openxmlformats.org/officeDocument/2006/relationships" xmlns:m="http://schemas.openxmlformats.org/officeDocument/2006/math" xmlns:v="urn:schemas-microsoft-com:vml" xmlns:wp="http://schemas.openxmlformats.org/drawingml/2006/wordprocessingDrawing" xmlns:w10="urn:schemas-microsoft-com:office:word" xmlns:w="http://schemas.openxmlformats.org/wordprocessingml/2006/main" xmlns:wne="http://schemas.microsoft.com/office/word/2006/wordml">
   <w:body>
     <w:p>
-      <w:proofErr w:type="spellStart"/>
-      <w:r>
+      <w:pPr>
+        <w:rPr>
+          <w:lang w:val="en-US"/>
+        </w:rPr>
+      </w:pPr>
+      <w:proofErr w:type="gramStart"/>
+      <w:r>
+        <w:rPr>
+          <w:lang w:val="en-US"/>
+        </w:rPr>
         <w:t>lets</w:t>
       </w:r>
-      <w:proofErr w:type="spellEnd"/>
-      <w:r>
-        <w:t xml:space="preserve"> </w:t>
-      </w:r>
-      <w:proofErr w:type="spellStart"/>
-      <w:r>
-        <w:t>include</w:t>
-      </w:r>
-      <w:proofErr w:type="spellEnd"/>
-      <w:r>
-        <w:t xml:space="preserve"> a </w:t>
-      </w:r>
-      <w:proofErr w:type="spellStart"/>
-      <w:r>
-        <w:t>word</w:t>
-      </w:r>
-      <w:proofErr w:type="spellEnd"/>
-      <w:r>
-        <w:t xml:space="preserve"> </w:t>
-      </w:r>
-      <w:proofErr w:type="spellStart"/>
-      <w:r>
-        <w:t>file</w:t>
-      </w:r>
-      <w:proofErr w:type="spellEnd"/>
+      <w:proofErr w:type="gramEnd"/>
+      <w:r>
+        <w:rPr>
+          <w:lang w:val="en-US"/>
+        </w:rPr>
+        <w:t xml:space="preserve"> include a word file</w:t>
+      </w:r>
     </w:p>
-    <w:p/>
-    <w:p/>
     <w:p>
       <w:pPr>
         <w:rPr>
+          <w:lang w:val="en-US"/>
+        </w:rPr>
+      </w:pPr>
+    </w:p>
+    <w:p>
+      <w:pPr>
+        <w:rPr>
+          <w:lang w:val="en-US"/>
+        </w:rPr>
+      </w:pPr>
+    </w:p>
+    <w:p>
+      <w:pPr>
+        <w:rPr>
           <w:b/>
+          <w:lang w:val="en-US"/>
         </w:rPr>
       </w:pPr>
       <w:bookmarkStart w:id="0" w:name="_GoBack"/>
-      <w:proofErr w:type="spellStart"/>
       <w:r>
         <w:rPr>
           <w:b/>
-        </w:rPr>
-        <w:t>Sysret</w:t>
-      </w:r>
-      <w:proofErr w:type="spellEnd"/>
-      <w:r>
-        <w:rPr>
-          <w:b/>
-        </w:rPr>
-        <w:t xml:space="preserve"> </w:t>
-      </w:r>
-      <w:proofErr w:type="spellStart"/>
-      <w:r>
-        <w:rPr>
-          <w:b/>
-        </w:rPr>
-        <w:t>text</w:t>
-      </w:r>
-      <w:proofErr w:type="spellEnd"/>
+          <w:lang w:val="en-US"/>
+        </w:rPr>
+        <w:t>Sysret text</w:t>
+      </w:r>
     </w:p>
     <w:bookmarkEnd w:id="0"/>
     <w:p>
       <w:r>
-        <w:t xml:space="preserve">I </w:t>
+        <w:rPr>
+          <w:lang w:val="en-US"/>
+        </w:rPr>
+        <w:t xml:space="preserve">I have to learn </w:t>
       </w:r>
       <w:proofErr w:type="spellStart"/>
       <w:r>
-        <w:t>have</w:t>
+        <w:rPr>
+          <w:lang w:val="en-US"/>
+        </w:rPr>
+        <w:t>commiting</w:t>
       </w:r>
       <w:proofErr w:type="spellEnd"/>
       <w:r>
-        <w:t xml:space="preserve"> </w:t>
+        <w:rPr>
+          <w:lang w:val="en-US"/>
+        </w:rPr>
+        <w:t xml:space="preserve">, creating a new branch and merging this together with </w:t>
       </w:r>
       <w:proofErr w:type="spellStart"/>
       <w:r>
-        <w:t>to</w:t>
+        <w:rPr>
+          <w:lang w:val="en-US"/>
+        </w:rPr>
+        <w:t>feride</w:t>
       </w:r>
       <w:proofErr w:type="spellEnd"/>
       <w:r>
-        <w:t xml:space="preserve"> </w:t>
-      </w:r>
-      <w:proofErr w:type="spellStart"/>
-      <w:r>
-        <w:t>learn</w:t>
-      </w:r>
-      <w:proofErr w:type="spellEnd"/>
-      <w:r>
-        <w:t xml:space="preserve"> </w:t>
-      </w:r>
-      <w:proofErr w:type="spellStart"/>
-      <w:r>
-        <w:t>commiting</w:t>
-      </w:r>
-      <w:proofErr w:type="spellEnd"/>
-      <w:r>
-        <w:t xml:space="preserve">, </w:t>
-      </w:r>
-      <w:proofErr w:type="spellStart"/>
-      <w:r>
-        <w:t>creating</w:t>
-      </w:r>
-      <w:proofErr w:type="spellEnd"/>
-      <w:r>
-        <w:t xml:space="preserve"> a </w:t>
-      </w:r>
-      <w:proofErr w:type="spellStart"/>
-      <w:r>
-        <w:t>new</w:t>
-      </w:r>
-      <w:proofErr w:type="spellEnd"/>
-      <w:r>
-        <w:t xml:space="preserve"> </w:t>
-      </w:r>
-      <w:proofErr w:type="spellStart"/>
-      <w:r>
-        <w:t>branch</w:t>
-      </w:r>
-      <w:proofErr w:type="spellEnd"/>
-      <w:r>
-        <w:t xml:space="preserve"> </w:t>
-      </w:r>
-      <w:proofErr w:type="spellStart"/>
-      <w:r>
-        <w:t>and</w:t>
-      </w:r>
-      <w:proofErr w:type="spellEnd"/>
-      <w:r>
-        <w:t xml:space="preserve"> </w:t>
-      </w:r>
-      <w:proofErr w:type="spellStart"/>
-      <w:r>
-        <w:t>merging</w:t>
-      </w:r>
-      <w:proofErr w:type="spellEnd"/>
-      <w:r>
-        <w:t xml:space="preserve"> </w:t>
-      </w:r>
-      <w:proofErr w:type="spellStart"/>
-      <w:r>
-        <w:t>this</w:t>
-      </w:r>
-      <w:proofErr w:type="spellEnd"/>
-      <w:r>
-        <w:t xml:space="preserve"> </w:t>
-      </w:r>
-      <w:proofErr w:type="spellStart"/>
-      <w:r>
-        <w:t>together</w:t>
-      </w:r>
-      <w:proofErr w:type="spellEnd"/>
-      <w:r>
-        <w:t xml:space="preserve"> </w:t>
-      </w:r>
-      <w:proofErr w:type="spellStart"/>
-      <w:r>
-        <w:t>with</w:t>
-      </w:r>
-      <w:proofErr w:type="spellEnd"/>
-      <w:r>
-        <w:t xml:space="preserve"> </w:t>
-      </w:r>
-      <w:proofErr w:type="spellStart"/>
-      <w:r>
-        <w:t>feride</w:t>
-      </w:r>
-      <w:proofErr w:type="spellEnd"/>
-      <w:r>
+        <w:rPr>
+          <w:lang w:val="en-US"/>
+        </w:rPr>
         <w:t xml:space="preserve">. </w:t>
       </w:r>
-      <w:proofErr w:type="spellStart"/>
-      <w:r>
-        <w:t>Lets</w:t>
-      </w:r>
-      <w:proofErr w:type="spellEnd"/>
-      <w:r>
-        <w:t xml:space="preserve"> </w:t>
-      </w:r>
-      <w:proofErr w:type="spellStart"/>
-      <w:r>
-        <w:t>see</w:t>
-      </w:r>
-      <w:proofErr w:type="spellEnd"/>
-      <w:r>
-        <w:t xml:space="preserve"> </w:t>
-      </w:r>
-      <w:proofErr w:type="spellStart"/>
-      <w:r>
-        <w:t>how</w:t>
-      </w:r>
-      <w:proofErr w:type="spellEnd"/>
-      <w:r>
-        <w:t xml:space="preserve"> </w:t>
-      </w:r>
-      <w:proofErr w:type="spellStart"/>
-      <w:r>
-        <w:t>it</w:t>
-      </w:r>
-      <w:proofErr w:type="spellEnd"/>
-      <w:r>
-        <w:t xml:space="preserve"> </w:t>
-      </w:r>
-      <w:proofErr w:type="spellStart"/>
-      <w:r>
-        <w:t>works</w:t>
-      </w:r>
-      <w:proofErr w:type="spellEnd"/>
-      <w:r>
-        <w:t>.</w:t>
+      <w:r>
+        <w:t>Lets see how it works.</w:t>
       </w:r>
     </w:p>
     <w:p/>
     <w:p>
-      <w:proofErr w:type="gramStart"/>
-      <w:r>
-        <w:t xml:space="preserve">Feride </w:t>
-      </w:r>
-      <w:proofErr w:type="spellStart"/>
-      <w:r>
-        <w:t>text</w:t>
-      </w:r>
-      <w:proofErr w:type="spellEnd"/>
-      <w:proofErr w:type="gramEnd"/>
+      <w:r>
+        <w:t>Feride text</w:t>
+      </w:r>
+    </w:p>
+    <w:p/>
+    <w:p>
+      <w:r>
+        <w:t>Working with SourceTree</w:t>
+      </w:r>
     </w:p>
     <w:sectPr>
       <w:pgSz w:w="11900" w:h="16840"/>
@@ -239,7 +116,7 @@
 </file>
 
 <file path=word/styles.xml><?xml version="1.0" encoding="utf-8"?>
-<w:styles xmlns:mc="http://schemas.openxmlformats.org/markup-compatibility/2006" xmlns:r="http://schemas.openxmlformats.org/officeDocument/2006/relationships" xmlns:w="http://schemas.openxmlformats.org/wordprocessingml/2006/main" xmlns:w14="http://schemas.microsoft.com/office/word/2010/wordml" mc:Ignorable="w14">
+<w:styles xmlns:r="http://schemas.openxmlformats.org/officeDocument/2006/relationships" xmlns:w="http://schemas.openxmlformats.org/wordprocessingml/2006/main">
   <w:docDefaults>
     <w:rPrDefault>
       <w:rPr>
@@ -251,7 +128,7 @@
     </w:rPrDefault>
     <w:pPrDefault/>
   </w:docDefaults>
-  <w:latentStyles w:defLockedState="0" w:defUIPriority="99" w:defSemiHidden="1" w:defUnhideWhenUsed="1" w:defQFormat="0" w:count="276">
+  <w:latentStyles w:defLockedState="0" w:defUIPriority="99" w:defSemiHidden="1" w:defUnhideWhenUsed="1" w:defQFormat="0" w:count="267">
     <w:lsdException w:name="Normal" w:semiHidden="0" w:uiPriority="0" w:unhideWhenUsed="0" w:qFormat="1"/>
     <w:lsdException w:name="heading 1" w:semiHidden="0" w:uiPriority="9" w:unhideWhenUsed="0" w:qFormat="1"/>
     <w:lsdException w:name="heading 2" w:uiPriority="9" w:qFormat="1"/>
@@ -390,21 +267,23 @@
     <w:lsdException w:name="Bibliography" w:uiPriority="37"/>
     <w:lsdException w:name="TOC Heading" w:uiPriority="39" w:qFormat="1"/>
   </w:latentStyles>
-  <w:style w:type="paragraph" w:default="1" w:styleId="Standard">
+  <w:style w:type="paragraph" w:default="1" w:styleId="Normal">
     <w:name w:val="Normal"/>
     <w:qFormat/>
+    <w:rsid w:val="00EC06F6"/>
   </w:style>
-  <w:style w:type="character" w:default="1" w:styleId="Absatzstandardschriftart">
+  <w:style w:type="character" w:default="1" w:styleId="DefaultParagraphFont">
     <w:name w:val="Default Paragraph Font"/>
     <w:uiPriority w:val="1"/>
     <w:semiHidden/>
     <w:unhideWhenUsed/>
   </w:style>
-  <w:style w:type="table" w:default="1" w:styleId="NormaleTabelle">
+  <w:style w:type="table" w:default="1" w:styleId="TableNormal">
     <w:name w:val="Normal Table"/>
     <w:uiPriority w:val="99"/>
     <w:semiHidden/>
     <w:unhideWhenUsed/>
+    <w:qFormat/>
     <w:tblPr>
       <w:tblInd w:w="0" w:type="dxa"/>
       <w:tblCellMar>
@@ -415,7 +294,7 @@
       </w:tblCellMar>
     </w:tblPr>
   </w:style>
-  <w:style w:type="numbering" w:default="1" w:styleId="KeineListe">
+  <w:style w:type="numbering" w:default="1" w:styleId="NoList">
     <w:name w:val="No List"/>
     <w:uiPriority w:val="99"/>
     <w:semiHidden/>

</xml_diff>